<commit_message>
started improving stuff based on more feedback
</commit_message>
<xml_diff>
--- a/Zelfgemaake figuren.docx
+++ b/Zelfgemaake figuren.docx
@@ -2552,8 +2552,6 @@
             </w:pPr>
           </w:p>
         </w:tc>
-        <w:bookmarkStart w:id="0" w:name="_GoBack"/>
-        <w:bookmarkEnd w:id="0"/>
       </w:tr>
       <w:tr>
         <w:trPr>
@@ -2694,7 +2692,863 @@
     <w:p/>
     <w:p/>
     <w:p/>
-    <w:p/>
+    <w:p>
+      <w:r>
+        <w:rPr>
+          <w:noProof/>
+        </w:rPr>
+        <mc:AlternateContent>
+          <mc:Choice Requires="wpg">
+            <w:drawing>
+              <wp:anchor distT="0" distB="0" distL="114300" distR="114300" simplePos="0" relativeHeight="251670528" behindDoc="0" locked="0" layoutInCell="1" allowOverlap="1" wp14:anchorId="65ACDBAF" wp14:editId="5298CE8B">
+                <wp:simplePos x="0" y="0"/>
+                <wp:positionH relativeFrom="margin">
+                  <wp:posOffset>3260725</wp:posOffset>
+                </wp:positionH>
+                <wp:positionV relativeFrom="paragraph">
+                  <wp:posOffset>1822450</wp:posOffset>
+                </wp:positionV>
+                <wp:extent cx="1645920" cy="1135379"/>
+                <wp:effectExtent l="0" t="0" r="0" b="0"/>
+                <wp:wrapNone/>
+                <wp:docPr id="11" name="Groep 11"/>
+                <wp:cNvGraphicFramePr/>
+                <a:graphic xmlns:a="http://schemas.openxmlformats.org/drawingml/2006/main">
+                  <a:graphicData uri="http://schemas.microsoft.com/office/word/2010/wordprocessingGroup">
+                    <wpg:wgp>
+                      <wpg:cNvGrpSpPr/>
+                      <wpg:grpSpPr>
+                        <a:xfrm>
+                          <a:off x="0" y="0"/>
+                          <a:ext cx="1645920" cy="1135379"/>
+                          <a:chOff x="-188939" y="224238"/>
+                          <a:chExt cx="4534534" cy="814908"/>
+                        </a:xfrm>
+                        <a:noFill/>
+                      </wpg:grpSpPr>
+                      <wps:wsp>
+                        <wps:cNvPr id="12" name="Tekstvak 2"/>
+                        <wps:cNvSpPr txBox="1">
+                          <a:spLocks noChangeArrowheads="1"/>
+                        </wps:cNvSpPr>
+                        <wps:spPr bwMode="auto">
+                          <a:xfrm>
+                            <a:off x="-188939" y="568612"/>
+                            <a:ext cx="4534534" cy="470534"/>
+                          </a:xfrm>
+                          <a:prstGeom prst="rect">
+                            <a:avLst/>
+                          </a:prstGeom>
+                          <a:grpFill/>
+                          <a:ln w="9525">
+                            <a:noFill/>
+                            <a:miter lim="800000"/>
+                            <a:headEnd/>
+                            <a:tailEnd/>
+                          </a:ln>
+                        </wps:spPr>
+                        <wps:txbx>
+                          <w:txbxContent>
+                            <w:p>
+                              <w:pPr>
+                                <w:rPr>
+                                  <w:sz w:val="32"/>
+                                  <w:szCs w:val="32"/>
+                                </w:rPr>
+                              </w:pPr>
+                              <w:r>
+                                <w:rPr>
+                                  <w:sz w:val="32"/>
+                                  <w:szCs w:val="32"/>
+                                </w:rPr>
+                                <w:t xml:space="preserve">Natural Language </w:t>
+                              </w:r>
+                              <w:r>
+                                <w:rPr>
+                                  <w:sz w:val="32"/>
+                                  <w:szCs w:val="32"/>
+                                  <w:lang w:val="en-GB"/>
+                                </w:rPr>
+                                <w:t>Generation</w:t>
+                              </w:r>
+                            </w:p>
+                          </w:txbxContent>
+                        </wps:txbx>
+                        <wps:bodyPr rot="0" vert="horz" wrap="square" lIns="91440" tIns="45720" rIns="91440" bIns="45720" anchor="t" anchorCtr="0">
+                          <a:noAutofit/>
+                        </wps:bodyPr>
+                      </wps:wsp>
+                      <wps:wsp>
+                        <wps:cNvPr id="13" name="Tekstvak 2"/>
+                        <wps:cNvSpPr txBox="1">
+                          <a:spLocks noChangeArrowheads="1"/>
+                        </wps:cNvSpPr>
+                        <wps:spPr bwMode="auto">
+                          <a:xfrm>
+                            <a:off x="843189" y="224238"/>
+                            <a:ext cx="2368773" cy="322682"/>
+                          </a:xfrm>
+                          <a:prstGeom prst="rect">
+                            <a:avLst/>
+                          </a:prstGeom>
+                          <a:grpFill/>
+                          <a:ln w="9525">
+                            <a:noFill/>
+                            <a:miter lim="800000"/>
+                            <a:headEnd/>
+                            <a:tailEnd/>
+                          </a:ln>
+                        </wps:spPr>
+                        <wps:txbx>
+                          <w:txbxContent>
+                            <w:p>
+                              <w:pPr>
+                                <w:rPr>
+                                  <w:sz w:val="56"/>
+                                  <w:szCs w:val="56"/>
+                                </w:rPr>
+                              </w:pPr>
+                              <w:r>
+                                <w:rPr>
+                                  <w:sz w:val="56"/>
+                                  <w:szCs w:val="56"/>
+                                </w:rPr>
+                                <w:t>NL</w:t>
+                              </w:r>
+                              <w:r>
+                                <w:rPr>
+                                  <w:sz w:val="56"/>
+                                  <w:szCs w:val="56"/>
+                                </w:rPr>
+                                <w:t>G</w:t>
+                              </w:r>
+                            </w:p>
+                          </w:txbxContent>
+                        </wps:txbx>
+                        <wps:bodyPr rot="0" vert="horz" wrap="square" lIns="91440" tIns="45720" rIns="91440" bIns="45720" anchor="t" anchorCtr="0">
+                          <a:noAutofit/>
+                        </wps:bodyPr>
+                      </wps:wsp>
+                    </wpg:wgp>
+                  </a:graphicData>
+                </a:graphic>
+                <wp14:sizeRelH relativeFrom="margin">
+                  <wp14:pctWidth>0</wp14:pctWidth>
+                </wp14:sizeRelH>
+                <wp14:sizeRelV relativeFrom="margin">
+                  <wp14:pctHeight>0</wp14:pctHeight>
+                </wp14:sizeRelV>
+              </wp:anchor>
+            </w:drawing>
+          </mc:Choice>
+          <mc:Fallback>
+            <w:pict>
+              <v:group w14:anchorId="65ACDBAF" id="Groep 11" o:spid="_x0000_s1026" style="position:absolute;margin-left:256.75pt;margin-top:143.5pt;width:129.6pt;height:89.4pt;z-index:251670528;mso-position-horizontal-relative:margin;mso-width-relative:margin;mso-height-relative:margin" coordorigin="-1889,2242" coordsize="45345,8149" o:gfxdata="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">
+                <v:shapetype id="_x0000_t202" coordsize="21600,21600" o:spt="202" path="m,l,21600r21600,l21600,xe">
+                  <v:stroke joinstyle="miter"/>
+                  <v:path gradientshapeok="t" o:connecttype="rect"/>
+                </v:shapetype>
+                <v:shape id="Tekstvak 2" o:spid="_x0000_s1027" type="#_x0000_t202" style="position:absolute;left:-1889;top:5686;width:45344;height:4705;visibility:visible;mso-wrap-style:square;v-text-anchor:top" o:gfxdata="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" filled="f" stroked="f">
+                  <v:textbox>
+                    <w:txbxContent>
+                      <w:p>
+                        <w:pPr>
+                          <w:rPr>
+                            <w:sz w:val="32"/>
+                            <w:szCs w:val="32"/>
+                          </w:rPr>
+                        </w:pPr>
+                        <w:r>
+                          <w:rPr>
+                            <w:sz w:val="32"/>
+                            <w:szCs w:val="32"/>
+                          </w:rPr>
+                          <w:t xml:space="preserve">Natural Language </w:t>
+                        </w:r>
+                        <w:r>
+                          <w:rPr>
+                            <w:sz w:val="32"/>
+                            <w:szCs w:val="32"/>
+                            <w:lang w:val="en-GB"/>
+                          </w:rPr>
+                          <w:t>Generation</w:t>
+                        </w:r>
+                      </w:p>
+                    </w:txbxContent>
+                  </v:textbox>
+                </v:shape>
+                <v:shape id="Tekstvak 2" o:spid="_x0000_s1028" type="#_x0000_t202" style="position:absolute;left:8431;top:2242;width:23688;height:3227;visibility:visible;mso-wrap-style:square;v-text-anchor:top" o:gfxdata="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" filled="f" stroked="f">
+                  <v:textbox>
+                    <w:txbxContent>
+                      <w:p>
+                        <w:pPr>
+                          <w:rPr>
+                            <w:sz w:val="56"/>
+                            <w:szCs w:val="56"/>
+                          </w:rPr>
+                        </w:pPr>
+                        <w:r>
+                          <w:rPr>
+                            <w:sz w:val="56"/>
+                            <w:szCs w:val="56"/>
+                          </w:rPr>
+                          <w:t>NL</w:t>
+                        </w:r>
+                        <w:r>
+                          <w:rPr>
+                            <w:sz w:val="56"/>
+                            <w:szCs w:val="56"/>
+                          </w:rPr>
+                          <w:t>G</w:t>
+                        </w:r>
+                      </w:p>
+                    </w:txbxContent>
+                  </v:textbox>
+                </v:shape>
+                <w10:wrap anchorx="margin"/>
+              </v:group>
+            </w:pict>
+          </mc:Fallback>
+        </mc:AlternateContent>
+      </w:r>
+      <w:r>
+        <w:rPr>
+          <w:noProof/>
+        </w:rPr>
+        <mc:AlternateContent>
+          <mc:Choice Requires="wpg">
+            <w:drawing>
+              <wp:anchor distT="0" distB="0" distL="114300" distR="114300" simplePos="0" relativeHeight="251668480" behindDoc="0" locked="0" layoutInCell="1" allowOverlap="1" wp14:anchorId="3A180578" wp14:editId="0C06033B">
+                <wp:simplePos x="0" y="0"/>
+                <wp:positionH relativeFrom="margin">
+                  <wp:posOffset>1058545</wp:posOffset>
+                </wp:positionH>
+                <wp:positionV relativeFrom="paragraph">
+                  <wp:posOffset>2089150</wp:posOffset>
+                </wp:positionV>
+                <wp:extent cx="1645920" cy="1135379"/>
+                <wp:effectExtent l="0" t="0" r="0" b="0"/>
+                <wp:wrapNone/>
+                <wp:docPr id="8" name="Groep 8"/>
+                <wp:cNvGraphicFramePr/>
+                <a:graphic xmlns:a="http://schemas.openxmlformats.org/drawingml/2006/main">
+                  <a:graphicData uri="http://schemas.microsoft.com/office/word/2010/wordprocessingGroup">
+                    <wpg:wgp>
+                      <wpg:cNvGrpSpPr/>
+                      <wpg:grpSpPr>
+                        <a:xfrm>
+                          <a:off x="0" y="0"/>
+                          <a:ext cx="1645920" cy="1135379"/>
+                          <a:chOff x="-188939" y="224238"/>
+                          <a:chExt cx="4534534" cy="814908"/>
+                        </a:xfrm>
+                      </wpg:grpSpPr>
+                      <wps:wsp>
+                        <wps:cNvPr id="9" name="Tekstvak 2"/>
+                        <wps:cNvSpPr txBox="1">
+                          <a:spLocks noChangeArrowheads="1"/>
+                        </wps:cNvSpPr>
+                        <wps:spPr bwMode="auto">
+                          <a:xfrm>
+                            <a:off x="-188939" y="568612"/>
+                            <a:ext cx="4534534" cy="470534"/>
+                          </a:xfrm>
+                          <a:prstGeom prst="rect">
+                            <a:avLst/>
+                          </a:prstGeom>
+                          <a:noFill/>
+                          <a:ln w="9525">
+                            <a:noFill/>
+                            <a:miter lim="800000"/>
+                            <a:headEnd/>
+                            <a:tailEnd/>
+                          </a:ln>
+                        </wps:spPr>
+                        <wps:txbx>
+                          <w:txbxContent>
+                            <w:p>
+                              <w:pPr>
+                                <w:rPr>
+                                  <w:sz w:val="32"/>
+                                  <w:szCs w:val="32"/>
+                                </w:rPr>
+                              </w:pPr>
+                              <w:r>
+                                <w:rPr>
+                                  <w:sz w:val="32"/>
+                                  <w:szCs w:val="32"/>
+                                </w:rPr>
+                                <w:t xml:space="preserve">Natural Language </w:t>
+                              </w:r>
+                              <w:r>
+                                <w:rPr>
+                                  <w:sz w:val="32"/>
+                                  <w:szCs w:val="32"/>
+                                </w:rPr>
+                                <w:t>Understanding</w:t>
+                              </w:r>
+                            </w:p>
+                          </w:txbxContent>
+                        </wps:txbx>
+                        <wps:bodyPr rot="0" vert="horz" wrap="square" lIns="91440" tIns="45720" rIns="91440" bIns="45720" anchor="t" anchorCtr="0">
+                          <a:noAutofit/>
+                        </wps:bodyPr>
+                      </wps:wsp>
+                      <wps:wsp>
+                        <wps:cNvPr id="10" name="Tekstvak 2"/>
+                        <wps:cNvSpPr txBox="1">
+                          <a:spLocks noChangeArrowheads="1"/>
+                        </wps:cNvSpPr>
+                        <wps:spPr bwMode="auto">
+                          <a:xfrm>
+                            <a:off x="843189" y="224238"/>
+                            <a:ext cx="2368773" cy="322682"/>
+                          </a:xfrm>
+                          <a:prstGeom prst="rect">
+                            <a:avLst/>
+                          </a:prstGeom>
+                          <a:noFill/>
+                          <a:ln w="9525">
+                            <a:noFill/>
+                            <a:miter lim="800000"/>
+                            <a:headEnd/>
+                            <a:tailEnd/>
+                          </a:ln>
+                        </wps:spPr>
+                        <wps:txbx>
+                          <w:txbxContent>
+                            <w:p>
+                              <w:pPr>
+                                <w:rPr>
+                                  <w:sz w:val="56"/>
+                                  <w:szCs w:val="56"/>
+                                </w:rPr>
+                              </w:pPr>
+                              <w:r>
+                                <w:rPr>
+                                  <w:sz w:val="56"/>
+                                  <w:szCs w:val="56"/>
+                                </w:rPr>
+                                <w:t>NL</w:t>
+                              </w:r>
+                              <w:r>
+                                <w:rPr>
+                                  <w:sz w:val="56"/>
+                                  <w:szCs w:val="56"/>
+                                </w:rPr>
+                                <w:t>U</w:t>
+                              </w:r>
+                            </w:p>
+                          </w:txbxContent>
+                        </wps:txbx>
+                        <wps:bodyPr rot="0" vert="horz" wrap="square" lIns="91440" tIns="45720" rIns="91440" bIns="45720" anchor="t" anchorCtr="0">
+                          <a:noAutofit/>
+                        </wps:bodyPr>
+                      </wps:wsp>
+                    </wpg:wgp>
+                  </a:graphicData>
+                </a:graphic>
+                <wp14:sizeRelH relativeFrom="margin">
+                  <wp14:pctWidth>0</wp14:pctWidth>
+                </wp14:sizeRelH>
+                <wp14:sizeRelV relativeFrom="margin">
+                  <wp14:pctHeight>0</wp14:pctHeight>
+                </wp14:sizeRelV>
+              </wp:anchor>
+            </w:drawing>
+          </mc:Choice>
+          <mc:Fallback>
+            <w:pict>
+              <v:group w14:anchorId="3A180578" id="Groep 8" o:spid="_x0000_s1029" style="position:absolute;margin-left:83.35pt;margin-top:164.5pt;width:129.6pt;height:89.4pt;z-index:251668480;mso-position-horizontal-relative:margin;mso-width-relative:margin;mso-height-relative:margin" coordorigin="-1889,2242" coordsize="45345,8149" o:gfxdata="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">
+                <v:shape id="Tekstvak 2" o:spid="_x0000_s1030" type="#_x0000_t202" style="position:absolute;left:-1889;top:5686;width:45344;height:4705;visibility:visible;mso-wrap-style:square;v-text-anchor:top" o:gfxdata="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" filled="f" stroked="f">
+                  <v:textbox>
+                    <w:txbxContent>
+                      <w:p>
+                        <w:pPr>
+                          <w:rPr>
+                            <w:sz w:val="32"/>
+                            <w:szCs w:val="32"/>
+                          </w:rPr>
+                        </w:pPr>
+                        <w:r>
+                          <w:rPr>
+                            <w:sz w:val="32"/>
+                            <w:szCs w:val="32"/>
+                          </w:rPr>
+                          <w:t xml:space="preserve">Natural Language </w:t>
+                        </w:r>
+                        <w:r>
+                          <w:rPr>
+                            <w:sz w:val="32"/>
+                            <w:szCs w:val="32"/>
+                          </w:rPr>
+                          <w:t>Understanding</w:t>
+                        </w:r>
+                      </w:p>
+                    </w:txbxContent>
+                  </v:textbox>
+                </v:shape>
+                <v:shape id="Tekstvak 2" o:spid="_x0000_s1031" type="#_x0000_t202" style="position:absolute;left:8431;top:2242;width:23688;height:3227;visibility:visible;mso-wrap-style:square;v-text-anchor:top" o:gfxdata="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" filled="f" stroked="f">
+                  <v:textbox>
+                    <w:txbxContent>
+                      <w:p>
+                        <w:pPr>
+                          <w:rPr>
+                            <w:sz w:val="56"/>
+                            <w:szCs w:val="56"/>
+                          </w:rPr>
+                        </w:pPr>
+                        <w:r>
+                          <w:rPr>
+                            <w:sz w:val="56"/>
+                            <w:szCs w:val="56"/>
+                          </w:rPr>
+                          <w:t>NL</w:t>
+                        </w:r>
+                        <w:r>
+                          <w:rPr>
+                            <w:sz w:val="56"/>
+                            <w:szCs w:val="56"/>
+                          </w:rPr>
+                          <w:t>U</w:t>
+                        </w:r>
+                      </w:p>
+                    </w:txbxContent>
+                  </v:textbox>
+                </v:shape>
+                <w10:wrap anchorx="margin"/>
+              </v:group>
+            </w:pict>
+          </mc:Fallback>
+        </mc:AlternateContent>
+      </w:r>
+      <w:r>
+        <w:rPr>
+          <w:noProof/>
+        </w:rPr>
+        <mc:AlternateContent>
+          <mc:Choice Requires="wpg">
+            <w:drawing>
+              <wp:anchor distT="0" distB="0" distL="114300" distR="114300" simplePos="0" relativeHeight="251666432" behindDoc="0" locked="0" layoutInCell="1" allowOverlap="1" wp14:anchorId="5851AFCF" wp14:editId="335579D3">
+                <wp:simplePos x="0" y="0"/>
+                <wp:positionH relativeFrom="margin">
+                  <wp:align>right</wp:align>
+                </wp:positionH>
+                <wp:positionV relativeFrom="paragraph">
+                  <wp:posOffset>488950</wp:posOffset>
+                </wp:positionV>
+                <wp:extent cx="4533900" cy="1286510"/>
+                <wp:effectExtent l="0" t="0" r="0" b="0"/>
+                <wp:wrapNone/>
+                <wp:docPr id="7" name="Groep 7"/>
+                <wp:cNvGraphicFramePr/>
+                <a:graphic xmlns:a="http://schemas.openxmlformats.org/drawingml/2006/main">
+                  <a:graphicData uri="http://schemas.microsoft.com/office/word/2010/wordprocessingGroup">
+                    <wpg:wgp>
+                      <wpg:cNvGrpSpPr/>
+                      <wpg:grpSpPr>
+                        <a:xfrm>
+                          <a:off x="0" y="0"/>
+                          <a:ext cx="4533900" cy="1286510"/>
+                          <a:chOff x="0" y="0"/>
+                          <a:chExt cx="4533900" cy="1286510"/>
+                        </a:xfrm>
+                      </wpg:grpSpPr>
+                      <wps:wsp>
+                        <wps:cNvPr id="217" name="Tekstvak 2"/>
+                        <wps:cNvSpPr txBox="1">
+                          <a:spLocks noChangeArrowheads="1"/>
+                        </wps:cNvSpPr>
+                        <wps:spPr bwMode="auto">
+                          <a:xfrm>
+                            <a:off x="0" y="716280"/>
+                            <a:ext cx="4533900" cy="570230"/>
+                          </a:xfrm>
+                          <a:prstGeom prst="rect">
+                            <a:avLst/>
+                          </a:prstGeom>
+                          <a:noFill/>
+                          <a:ln w="9525">
+                            <a:noFill/>
+                            <a:miter lim="800000"/>
+                            <a:headEnd/>
+                            <a:tailEnd/>
+                          </a:ln>
+                        </wps:spPr>
+                        <wps:txbx>
+                          <w:txbxContent>
+                            <w:p>
+                              <w:pPr>
+                                <w:rPr>
+                                  <w:sz w:val="44"/>
+                                  <w:szCs w:val="44"/>
+                                </w:rPr>
+                              </w:pPr>
+                              <w:r>
+                                <w:rPr>
+                                  <w:sz w:val="44"/>
+                                  <w:szCs w:val="44"/>
+                                </w:rPr>
+                                <w:t>Natural Language Processing</w:t>
+                              </w:r>
+                            </w:p>
+                          </w:txbxContent>
+                        </wps:txbx>
+                        <wps:bodyPr rot="0" vert="horz" wrap="square" lIns="91440" tIns="45720" rIns="91440" bIns="45720" anchor="t" anchorCtr="0">
+                          <a:spAutoFit/>
+                        </wps:bodyPr>
+                      </wps:wsp>
+                      <wps:wsp>
+                        <wps:cNvPr id="6" name="Tekstvak 2"/>
+                        <wps:cNvSpPr txBox="1">
+                          <a:spLocks noChangeArrowheads="1"/>
+                        </wps:cNvSpPr>
+                        <wps:spPr bwMode="auto">
+                          <a:xfrm>
+                            <a:off x="1242060" y="0"/>
+                            <a:ext cx="2049780" cy="1005205"/>
+                          </a:xfrm>
+                          <a:prstGeom prst="rect">
+                            <a:avLst/>
+                          </a:prstGeom>
+                          <a:noFill/>
+                          <a:ln w="9525">
+                            <a:noFill/>
+                            <a:miter lim="800000"/>
+                            <a:headEnd/>
+                            <a:tailEnd/>
+                          </a:ln>
+                        </wps:spPr>
+                        <wps:txbx>
+                          <w:txbxContent>
+                            <w:p>
+                              <w:pPr>
+                                <w:rPr>
+                                  <w:sz w:val="96"/>
+                                  <w:szCs w:val="96"/>
+                                </w:rPr>
+                              </w:pPr>
+                              <w:r>
+                                <w:rPr>
+                                  <w:sz w:val="96"/>
+                                  <w:szCs w:val="96"/>
+                                </w:rPr>
+                                <w:t>NLP</w:t>
+                              </w:r>
+                            </w:p>
+                          </w:txbxContent>
+                        </wps:txbx>
+                        <wps:bodyPr rot="0" vert="horz" wrap="square" lIns="91440" tIns="45720" rIns="91440" bIns="45720" anchor="t" anchorCtr="0">
+                          <a:spAutoFit/>
+                        </wps:bodyPr>
+                      </wps:wsp>
+                    </wpg:wgp>
+                  </a:graphicData>
+                </a:graphic>
+              </wp:anchor>
+            </w:drawing>
+          </mc:Choice>
+          <mc:Fallback>
+            <w:pict>
+              <v:group w14:anchorId="5851AFCF" id="Groep 7" o:spid="_x0000_s1032" style="position:absolute;margin-left:305.8pt;margin-top:38.5pt;width:357pt;height:101.3pt;z-index:251666432;mso-position-horizontal:right;mso-position-horizontal-relative:margin" coordsize="45339,12865" o:gfxdata="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">
+                <v:shape id="Tekstvak 2" o:spid="_x0000_s1033" type="#_x0000_t202" style="position:absolute;top:7162;width:45339;height:5703;visibility:visible;mso-wrap-style:square;v-text-anchor:top" o:gfxdata="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" filled="f" stroked="f">
+                  <v:textbox style="mso-fit-shape-to-text:t">
+                    <w:txbxContent>
+                      <w:p>
+                        <w:pPr>
+                          <w:rPr>
+                            <w:sz w:val="44"/>
+                            <w:szCs w:val="44"/>
+                          </w:rPr>
+                        </w:pPr>
+                        <w:r>
+                          <w:rPr>
+                            <w:sz w:val="44"/>
+                            <w:szCs w:val="44"/>
+                          </w:rPr>
+                          <w:t>Natural Language Processing</w:t>
+                        </w:r>
+                      </w:p>
+                    </w:txbxContent>
+                  </v:textbox>
+                </v:shape>
+                <v:shape id="Tekstvak 2" o:spid="_x0000_s1034" type="#_x0000_t202" style="position:absolute;left:12420;width:20498;height:10052;visibility:visible;mso-wrap-style:square;v-text-anchor:top" o:gfxdata="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" filled="f" stroked="f">
+                  <v:textbox style="mso-fit-shape-to-text:t">
+                    <w:txbxContent>
+                      <w:p>
+                        <w:pPr>
+                          <w:rPr>
+                            <w:sz w:val="96"/>
+                            <w:szCs w:val="96"/>
+                          </w:rPr>
+                        </w:pPr>
+                        <w:r>
+                          <w:rPr>
+                            <w:sz w:val="96"/>
+                            <w:szCs w:val="96"/>
+                          </w:rPr>
+                          <w:t>NLP</w:t>
+                        </w:r>
+                      </w:p>
+                    </w:txbxContent>
+                  </v:textbox>
+                </v:shape>
+                <w10:wrap anchorx="margin"/>
+              </v:group>
+            </w:pict>
+          </mc:Fallback>
+        </mc:AlternateContent>
+      </w:r>
+      <w:r>
+        <w:rPr>
+          <w:noProof/>
+        </w:rPr>
+        <mc:AlternateContent>
+          <mc:Choice Requires="wps">
+            <w:drawing>
+              <wp:anchor distT="0" distB="0" distL="114300" distR="114300" simplePos="0" relativeHeight="251661312" behindDoc="0" locked="0" layoutInCell="1" allowOverlap="1" wp14:anchorId="5E7DEEDB" wp14:editId="1896357B">
+                <wp:simplePos x="0" y="0"/>
+                <wp:positionH relativeFrom="column">
+                  <wp:posOffset>3009265</wp:posOffset>
+                </wp:positionH>
+                <wp:positionV relativeFrom="paragraph">
+                  <wp:posOffset>1761490</wp:posOffset>
+                </wp:positionV>
+                <wp:extent cx="1981200" cy="1303020"/>
+                <wp:effectExtent l="0" t="0" r="0" b="0"/>
+                <wp:wrapNone/>
+                <wp:docPr id="4" name="Stroomdiagram: Verbindingslijn 4"/>
+                <wp:cNvGraphicFramePr/>
+                <a:graphic xmlns:a="http://schemas.openxmlformats.org/drawingml/2006/main">
+                  <a:graphicData uri="http://schemas.microsoft.com/office/word/2010/wordprocessingShape">
+                    <wps:wsp>
+                      <wps:cNvSpPr/>
+                      <wps:spPr>
+                        <a:xfrm>
+                          <a:off x="0" y="0"/>
+                          <a:ext cx="1981200" cy="1303020"/>
+                        </a:xfrm>
+                        <a:prstGeom prst="flowChartConnector">
+                          <a:avLst/>
+                        </a:prstGeom>
+                        <a:solidFill>
+                          <a:srgbClr val="FFC000"/>
+                        </a:solidFill>
+                        <a:ln>
+                          <a:noFill/>
+                        </a:ln>
+                      </wps:spPr>
+                      <wps:style>
+                        <a:lnRef idx="2">
+                          <a:schemeClr val="accent1">
+                            <a:shade val="50000"/>
+                          </a:schemeClr>
+                        </a:lnRef>
+                        <a:fillRef idx="1">
+                          <a:schemeClr val="accent1"/>
+                        </a:fillRef>
+                        <a:effectRef idx="0">
+                          <a:schemeClr val="accent1"/>
+                        </a:effectRef>
+                        <a:fontRef idx="minor">
+                          <a:schemeClr val="lt1"/>
+                        </a:fontRef>
+                      </wps:style>
+                      <wps:bodyPr rot="0" spcFirstLastPara="0" vertOverflow="overflow" horzOverflow="overflow" vert="horz" wrap="square" lIns="91440" tIns="45720" rIns="91440" bIns="45720" numCol="1" spcCol="0" rtlCol="0" fromWordArt="0" anchor="ctr" anchorCtr="0" forceAA="0" compatLnSpc="1">
+                        <a:prstTxWarp prst="textNoShape">
+                          <a:avLst/>
+                        </a:prstTxWarp>
+                        <a:noAutofit/>
+                      </wps:bodyPr>
+                    </wps:wsp>
+                  </a:graphicData>
+                </a:graphic>
+                <wp14:sizeRelH relativeFrom="margin">
+                  <wp14:pctWidth>0</wp14:pctWidth>
+                </wp14:sizeRelH>
+                <wp14:sizeRelV relativeFrom="margin">
+                  <wp14:pctHeight>0</wp14:pctHeight>
+                </wp14:sizeRelV>
+              </wp:anchor>
+            </w:drawing>
+          </mc:Choice>
+          <mc:Fallback>
+            <w:pict>
+              <v:shapetype w14:anchorId="39190453" id="_x0000_t120" coordsize="21600,21600" o:spt="120" path="m10800,qx,10800,10800,21600,21600,10800,10800,xe">
+                <v:path gradientshapeok="t" o:connecttype="custom" o:connectlocs="10800,0;3163,3163;0,10800;3163,18437;10800,21600;18437,18437;21600,10800;18437,3163" textboxrect="3163,3163,18437,18437"/>
+              </v:shapetype>
+              <v:shape id="Stroomdiagram: Verbindingslijn 4" o:spid="_x0000_s1026" type="#_x0000_t120" style="position:absolute;margin-left:236.95pt;margin-top:138.7pt;width:156pt;height:102.6pt;z-index:251661312;visibility:visible;mso-wrap-style:square;mso-width-percent:0;mso-height-percent:0;mso-wrap-distance-left:9pt;mso-wrap-distance-top:0;mso-wrap-distance-right:9pt;mso-wrap-distance-bottom:0;mso-position-horizontal:absolute;mso-position-horizontal-relative:text;mso-position-vertical:absolute;mso-position-vertical-relative:text;mso-width-percent:0;mso-height-percent:0;mso-width-relative:margin;mso-height-relative:margin;v-text-anchor:middle" o:gfxdata="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" fillcolor="#ffc000" stroked="f" strokeweight="1pt">
+                <v:stroke joinstyle="miter"/>
+              </v:shape>
+            </w:pict>
+          </mc:Fallback>
+        </mc:AlternateContent>
+      </w:r>
+      <w:r>
+        <w:rPr>
+          <w:noProof/>
+        </w:rPr>
+        <mc:AlternateContent>
+          <mc:Choice Requires="wps">
+            <w:drawing>
+              <wp:anchor distT="0" distB="0" distL="114300" distR="114300" simplePos="0" relativeHeight="251659264" behindDoc="0" locked="0" layoutInCell="1" allowOverlap="1" wp14:anchorId="0826236A" wp14:editId="394F11AD">
+                <wp:simplePos x="0" y="0"/>
+                <wp:positionH relativeFrom="column">
+                  <wp:posOffset>837565</wp:posOffset>
+                </wp:positionH>
+                <wp:positionV relativeFrom="paragraph">
+                  <wp:posOffset>2028190</wp:posOffset>
+                </wp:positionV>
+                <wp:extent cx="1996440" cy="1379220"/>
+                <wp:effectExtent l="0" t="0" r="3810" b="0"/>
+                <wp:wrapNone/>
+                <wp:docPr id="3" name="Stroomdiagram: Verbindingslijn 3"/>
+                <wp:cNvGraphicFramePr/>
+                <a:graphic xmlns:a="http://schemas.openxmlformats.org/drawingml/2006/main">
+                  <a:graphicData uri="http://schemas.microsoft.com/office/word/2010/wordprocessingShape">
+                    <wps:wsp>
+                      <wps:cNvSpPr/>
+                      <wps:spPr>
+                        <a:xfrm>
+                          <a:off x="0" y="0"/>
+                          <a:ext cx="1996440" cy="1379220"/>
+                        </a:xfrm>
+                        <a:prstGeom prst="flowChartConnector">
+                          <a:avLst/>
+                        </a:prstGeom>
+                        <a:solidFill>
+                          <a:srgbClr val="00B050"/>
+                        </a:solidFill>
+                        <a:ln>
+                          <a:noFill/>
+                        </a:ln>
+                      </wps:spPr>
+                      <wps:style>
+                        <a:lnRef idx="2">
+                          <a:schemeClr val="accent1">
+                            <a:shade val="50000"/>
+                          </a:schemeClr>
+                        </a:lnRef>
+                        <a:fillRef idx="1">
+                          <a:schemeClr val="accent1"/>
+                        </a:fillRef>
+                        <a:effectRef idx="0">
+                          <a:schemeClr val="accent1"/>
+                        </a:effectRef>
+                        <a:fontRef idx="minor">
+                          <a:schemeClr val="lt1"/>
+                        </a:fontRef>
+                      </wps:style>
+                      <wps:bodyPr rot="0" spcFirstLastPara="0" vertOverflow="overflow" horzOverflow="overflow" vert="horz" wrap="square" lIns="91440" tIns="45720" rIns="91440" bIns="45720" numCol="1" spcCol="0" rtlCol="0" fromWordArt="0" anchor="ctr" anchorCtr="0" forceAA="0" compatLnSpc="1">
+                        <a:prstTxWarp prst="textNoShape">
+                          <a:avLst/>
+                        </a:prstTxWarp>
+                        <a:noAutofit/>
+                      </wps:bodyPr>
+                    </wps:wsp>
+                  </a:graphicData>
+                </a:graphic>
+                <wp14:sizeRelH relativeFrom="margin">
+                  <wp14:pctWidth>0</wp14:pctWidth>
+                </wp14:sizeRelH>
+                <wp14:sizeRelV relativeFrom="margin">
+                  <wp14:pctHeight>0</wp14:pctHeight>
+                </wp14:sizeRelV>
+              </wp:anchor>
+            </w:drawing>
+          </mc:Choice>
+          <mc:Fallback>
+            <w:pict>
+              <v:shape w14:anchorId="56E0AB65" id="Stroomdiagram: Verbindingslijn 3" o:spid="_x0000_s1026" type="#_x0000_t120" style="position:absolute;margin-left:65.95pt;margin-top:159.7pt;width:157.2pt;height:108.6pt;z-index:251659264;visibility:visible;mso-wrap-style:square;mso-width-percent:0;mso-height-percent:0;mso-wrap-distance-left:9pt;mso-wrap-distance-top:0;mso-wrap-distance-right:9pt;mso-wrap-distance-bottom:0;mso-position-horizontal:absolute;mso-position-horizontal-relative:text;mso-position-vertical:absolute;mso-position-vertical-relative:text;mso-width-percent:0;mso-height-percent:0;mso-width-relative:margin;mso-height-relative:margin;v-text-anchor:middle" o:gfxdata="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" fillcolor="#00b050" stroked="f" strokeweight="1pt">
+                <v:stroke joinstyle="miter"/>
+              </v:shape>
+            </w:pict>
+          </mc:Fallback>
+        </mc:AlternateContent>
+      </w:r>
+      <w:r>
+        <w:rPr>
+          <w:noProof/>
+        </w:rPr>
+        <mc:AlternateContent>
+          <mc:Choice Requires="wps">
+            <w:drawing>
+              <wp:anchor distT="0" distB="0" distL="114300" distR="114300" simplePos="0" relativeHeight="251658240" behindDoc="0" locked="0" layoutInCell="1" allowOverlap="1" wp14:anchorId="1E8A6C43" wp14:editId="2B7F0F1C">
+                <wp:simplePos x="0" y="0"/>
+                <wp:positionH relativeFrom="column">
+                  <wp:posOffset>113665</wp:posOffset>
+                </wp:positionH>
+                <wp:positionV relativeFrom="paragraph">
+                  <wp:posOffset>176530</wp:posOffset>
+                </wp:positionV>
+                <wp:extent cx="5615940" cy="3878580"/>
+                <wp:effectExtent l="19050" t="19050" r="41910" b="26670"/>
+                <wp:wrapNone/>
+                <wp:docPr id="1" name="Wolk 1"/>
+                <wp:cNvGraphicFramePr/>
+                <a:graphic xmlns:a="http://schemas.openxmlformats.org/drawingml/2006/main">
+                  <a:graphicData uri="http://schemas.microsoft.com/office/word/2010/wordprocessingShape">
+                    <wps:wsp>
+                      <wps:cNvSpPr/>
+                      <wps:spPr>
+                        <a:xfrm rot="10800000">
+                          <a:off x="0" y="0"/>
+                          <a:ext cx="5615940" cy="3878580"/>
+                        </a:xfrm>
+                        <a:prstGeom prst="cloud">
+                          <a:avLst/>
+                        </a:prstGeom>
+                        <a:solidFill>
+                          <a:schemeClr val="accent1">
+                            <a:lumMod val="60000"/>
+                            <a:lumOff val="40000"/>
+                          </a:schemeClr>
+                        </a:solidFill>
+                        <a:ln>
+                          <a:solidFill>
+                            <a:schemeClr val="tx1"/>
+                          </a:solidFill>
+                        </a:ln>
+                      </wps:spPr>
+                      <wps:style>
+                        <a:lnRef idx="2">
+                          <a:schemeClr val="accent1">
+                            <a:shade val="50000"/>
+                          </a:schemeClr>
+                        </a:lnRef>
+                        <a:fillRef idx="1">
+                          <a:schemeClr val="accent1"/>
+                        </a:fillRef>
+                        <a:effectRef idx="0">
+                          <a:schemeClr val="accent1"/>
+                        </a:effectRef>
+                        <a:fontRef idx="minor">
+                          <a:schemeClr val="lt1"/>
+                        </a:fontRef>
+                      </wps:style>
+                      <wps:bodyPr rot="0" spcFirstLastPara="0" vertOverflow="overflow" horzOverflow="overflow" vert="horz" wrap="square" lIns="91440" tIns="45720" rIns="91440" bIns="45720" numCol="1" spcCol="0" rtlCol="0" fromWordArt="0" anchor="ctr" anchorCtr="0" forceAA="0" compatLnSpc="1">
+                        <a:prstTxWarp prst="textNoShape">
+                          <a:avLst/>
+                        </a:prstTxWarp>
+                        <a:noAutofit/>
+                      </wps:bodyPr>
+                    </wps:wsp>
+                  </a:graphicData>
+                </a:graphic>
+              </wp:anchor>
+            </w:drawing>
+          </mc:Choice>
+          <mc:Fallback>
+            <w:pict>
+              <v:shape w14:anchorId="4ECFE68E" id="Wolk 1" o:spid="_x0000_s1026" style="position:absolute;margin-left:8.95pt;margin-top:13.9pt;width:442.2pt;height:305.4pt;rotation:180;z-index:251658240;visibility:visible;mso-wrap-style:square;mso-wrap-distance-left:9pt;mso-wrap-distance-top:0;mso-wrap-distance-right:9pt;mso-wrap-distance-bottom:0;mso-position-horizontal:absolute;mso-position-horizontal-relative:text;mso-position-vertical:absolute;mso-position-vertical-relative:text;v-text-anchor:middle" coordsize="43200,43200" o:gfxdata="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" path="m3900,14370c3629,11657,4261,8921,5623,6907,7775,3726,11264,3017,14005,5202,15678,909,19914,22,22456,3432,23097,1683,24328,474,25749,200v1564,-302,3126,570,4084,2281c31215,267,33501,-460,35463,690v1495,876,2567,2710,2855,4886c40046,6218,41422,7998,41982,10318v407,1684,349,3513,-164,5142c43079,17694,43520,20590,43016,23322v-670,3632,-2888,6352,-5612,6882c37391,32471,36658,34621,35395,36101v-1919,2249,-4691,2538,-6840,714c27860,39948,25999,42343,23667,43106v-2748,899,-5616,-633,-7187,-3840c12772,42310,7956,40599,5804,35472,3690,35809,1705,34024,1110,31250,679,29243,1060,27077,2113,25551,619,24354,-213,22057,-5,19704,239,16949,1845,14791,3863,14507v12,-46,25,-91,37,-137xem4693,26177nfc3809,26271,2925,25993,2160,25380t4768,9519nfc6573,35092,6200,35220,5820,35280t10658,3810nfc16211,38544,15987,37961,15810,37350m28827,34751nfc28788,35398,28698,36038,28560,36660m34129,22954nfc36133,24282,37398,27058,37380,30090m41798,15354nfc41473,16386,40978,17302,40350,18030m38324,5426nfc38379,5843,38405,6266,38400,6690m29078,3952nfc29267,3369,29516,2826,29820,2340m22141,4720nfc22218,4238,22339,3771,22500,3330m14000,5192nfc14472,5568,14908,6021,15300,6540m4127,15789nfc4024,15325,3948,14851,3900,14370e" fillcolor="#8eaadb [1940]" strokecolor="black [3213]" strokeweight="1pt">
+                <v:stroke joinstyle="miter"/>
+                <v:path arrowok="t" o:connecttype="custom" o:connectlocs="610083,2350222;280797,2278666;900630,3133300;756592,3167507;2142117,3509576;2055278,3353356;3747470,3120012;3712760,3291406;4436723,2060855;4859348,2701539;5433682,1378512;5245444,1618768;4982067,487157;4991947,600641;3780100,354818;3876559,210090;2878299,423771;2924969,298974;1819981,466148;1988979,587174;536504,1417567;506995,1290167" o:connectangles="0,0,0,0,0,0,0,0,0,0,0,0,0,0,0,0,0,0,0,0,0,0"/>
+              </v:shape>
+            </w:pict>
+          </mc:Fallback>
+        </mc:AlternateContent>
+      </w:r>
+    </w:p>
     <w:sectPr>
       <w:pgSz w:w="11906" w:h="16838"/>
       <w:pgMar w:top="1417" w:right="1417" w:bottom="1417" w:left="1417" w:header="708" w:footer="708" w:gutter="0"/>

</xml_diff>